<commit_message>
Add project & right
</commit_message>
<xml_diff>
--- a/企业经营退出风险/量子数聚大赛题目-企业停业风险预测.docx
+++ b/企业经营退出风险/量子数聚大赛题目-企业停业风险预测.docx
@@ -2110,7 +2110,7 @@
               <w:widowControl/>
               <w:jc w:val="left"/>
               <w:rPr>
-                <w:rFonts w:ascii="宋体" w:eastAsia="宋体" w:hAnsi="宋体" w:cs="宋体" w:hint="eastAsia"/>
+                <w:rFonts w:ascii="宋体" w:eastAsia="宋体" w:hAnsi="宋体" w:cs="宋体"/>
                 <w:color w:val="000000"/>
                 <w:kern w:val="0"/>
                 <w:szCs w:val="21"/>
@@ -2166,7 +2166,7 @@
               <w:widowControl/>
               <w:jc w:val="left"/>
               <w:rPr>
-                <w:rFonts w:ascii="宋体" w:eastAsia="宋体" w:hAnsi="宋体" w:cs="宋体" w:hint="eastAsia"/>
+                <w:rFonts w:ascii="宋体" w:eastAsia="宋体" w:hAnsi="宋体" w:cs="宋体"/>
                 <w:color w:val="000000"/>
                 <w:kern w:val="0"/>
                 <w:szCs w:val="21"/>
@@ -6034,7 +6034,7 @@
               <w:widowControl/>
               <w:jc w:val="left"/>
               <w:rPr>
-                <w:rFonts w:ascii="宋体" w:eastAsia="宋体" w:hAnsi="宋体" w:cs="宋体"/>
+                <w:rFonts w:ascii="宋体" w:eastAsia="宋体" w:hAnsi="宋体" w:cs="宋体" w:hint="eastAsia"/>
                 <w:color w:val="000000"/>
                 <w:kern w:val="0"/>
                 <w:szCs w:val="21"/>
@@ -6049,6 +6049,8 @@
               </w:rPr>
               <w:t>权利ID</w:t>
             </w:r>
+            <w:bookmarkStart w:id="0" w:name="_GoBack"/>
+            <w:bookmarkEnd w:id="0"/>
           </w:p>
         </w:tc>
         <w:tc>
@@ -6084,7 +6086,7 @@
       </w:tr>
       <w:tr>
         <w:trPr>
-          <w:trHeight w:val="270"/>
+          <w:trHeight w:val="340"/>
         </w:trPr>
         <w:tc>
           <w:tcPr>
@@ -8520,8 +8522,6 @@
                 <w:szCs w:val="21"/>
               </w:rPr>
             </w:pPr>
-            <w:bookmarkStart w:id="0" w:name="_GoBack"/>
-            <w:bookmarkEnd w:id="0"/>
             <w:r>
               <w:rPr>
                 <w:rFonts w:ascii="宋体" w:eastAsia="宋体" w:hAnsi="宋体" w:cs="宋体" w:hint="eastAsia"/>
@@ -10161,21 +10161,7 @@
               <w:rPr>
                 <w:szCs w:val="21"/>
               </w:rPr>
-              <w:t>=2* Precision*Recall / (</w:t>
-            </w:r>
-            <w:proofErr w:type="spellStart"/>
-            <w:r>
-              <w:rPr>
-                <w:szCs w:val="21"/>
-              </w:rPr>
-              <w:t>Precision+Recall</w:t>
-            </w:r>
-            <w:proofErr w:type="spellEnd"/>
-            <w:r>
-              <w:rPr>
-                <w:szCs w:val="21"/>
-              </w:rPr>
-              <w:t>)</w:t>
+              <w:t>=2* Precision*Recall / (Precision+Recall)</w:t>
             </w:r>
           </w:p>
           <w:p>

</xml_diff>